<commit_message>
Uploading updated Written Summary Draft v2, contributorship doc, etc.
</commit_message>
<xml_diff>
--- a/Draft/package/INFM600_0101_KeenKoalas_DataCleaning.docx
+++ b/Draft/package/INFM600_0101_KeenKoalas_DataCleaning.docx
@@ -1,7 +1,24 @@
 
 <file path=word/document.xml><?xml version="1.0" encoding="utf-8"?>
-<w:document xmlns:wpc="http://schemas.microsoft.com/office/word/2010/wordprocessingCanvas" xmlns:cx="http://schemas.microsoft.com/office/drawing/2014/chartex" xmlns:cx1="http://schemas.microsoft.com/office/drawing/2015/9/8/chartex" xmlns:cx2="http://schemas.microsoft.com/office/drawing/2015/10/21/chartex" xmlns:cx3="http://schemas.microsoft.com/office/drawing/2016/5/9/chartex" xmlns:cx4="http://schemas.microsoft.com/office/drawing/2016/5/10/chartex" xmlns:cx5="http://schemas.microsoft.com/office/drawing/2016/5/11/chartex" xmlns:mc="http://schemas.openxmlformats.org/markup-compatibility/2006" xmlns:o="urn:schemas-microsoft-com:office:office" xmlns:r="http://schemas.openxmlformats.org/officeDocument/2006/relationships" xmlns:m="http://schemas.openxmlformats.org/officeDocument/2006/math" xmlns:v="urn:schemas-microsoft-com:vml" xmlns:wp14="http://schemas.microsoft.com/office/word/2010/wordprocessingDrawing" xmlns:wp="http://schemas.openxmlformats.org/drawingml/2006/wordprocessingDrawing" xmlns:w10="urn:schemas-microsoft-com:office:word" xmlns:w="http://schemas.openxmlformats.org/wordprocessingml/2006/main" xmlns:w14="http://schemas.microsoft.com/office/word/2010/wordml" xmlns:w15="http://schemas.microsoft.com/office/word/2012/wordml" xmlns:w16se="http://schemas.microsoft.com/office/word/2015/wordml/symex" xmlns:wpg="http://schemas.microsoft.com/office/word/2010/wordprocessingGroup" xmlns:wpi="http://schemas.microsoft.com/office/word/2010/wordprocessingInk" xmlns:wne="http://schemas.microsoft.com/office/word/2006/wordml" xmlns:wps="http://schemas.microsoft.com/office/word/2010/wordprocessingShape" mc:Ignorable="w14 w15 w16se wp14">
+<w:document xmlns:wpc="http://schemas.microsoft.com/office/word/2010/wordprocessingCanvas" xmlns:mc="http://schemas.openxmlformats.org/markup-compatibility/2006" xmlns:o="urn:schemas-microsoft-com:office:office" xmlns:r="http://schemas.openxmlformats.org/officeDocument/2006/relationships" xmlns:m="http://schemas.openxmlformats.org/officeDocument/2006/math" xmlns:v="urn:schemas-microsoft-com:vml" xmlns:wp14="http://schemas.microsoft.com/office/word/2010/wordprocessingDrawing" xmlns:wp="http://schemas.openxmlformats.org/drawingml/2006/wordprocessingDrawing" xmlns:w10="urn:schemas-microsoft-com:office:word" xmlns:w="http://schemas.openxmlformats.org/wordprocessingml/2006/main" xmlns:w14="http://schemas.microsoft.com/office/word/2010/wordml" xmlns:w15="http://schemas.microsoft.com/office/word/2012/wordml" xmlns:wpg="http://schemas.microsoft.com/office/word/2010/wordprocessingGroup" xmlns:wpi="http://schemas.microsoft.com/office/word/2010/wordprocessingInk" xmlns:wne="http://schemas.microsoft.com/office/word/2006/wordml" xmlns:wps="http://schemas.microsoft.com/office/word/2010/wordprocessingShape" mc:Ignorable="w14 w15 wp14">
   <w:body>
+    <w:p>
+      <w:pPr>
+        <w:pStyle w:val="NoSpacing"/>
+        <w:jc w:val="both"/>
+        <w:rPr>
+          <w:sz w:val="2"/>
+          <w:lang w:eastAsia="zh-CN"/>
+        </w:rPr>
+      </w:pPr>
+      <w:r>
+        <w:rPr>
+          <w:sz w:val="2"/>
+          <w:lang w:val="en-IN" w:eastAsia="zh-CN"/>
+        </w:rPr>
+        <w:t xml:space="preserve"> </w:t>
+      </w:r>
+    </w:p>
     <w:sdt>
       <w:sdtPr>
         <w:rPr>
@@ -38,7 +55,6 @@
           <w:r>
             <w:rPr>
               <w:noProof/>
-              <w:lang w:eastAsia="en-US"/>
             </w:rPr>
             <mc:AlternateContent>
               <mc:Choice Requires="wps">
@@ -163,7 +179,7 @@
                   </wp:anchor>
                 </w:drawing>
               </mc:Choice>
-              <mc:Fallback>
+              <mc:Fallback xmlns:w16se="http://schemas.microsoft.com/office/word/2015/wordml/symex" xmlns:cx5="http://schemas.microsoft.com/office/drawing/2016/5/11/chartex" xmlns:cx4="http://schemas.microsoft.com/office/drawing/2016/5/10/chartex" xmlns:cx3="http://schemas.microsoft.com/office/drawing/2016/5/9/chartex" xmlns:cx2="http://schemas.microsoft.com/office/drawing/2015/10/21/chartex" xmlns:cx1="http://schemas.microsoft.com/office/drawing/2015/9/8/chartex" xmlns:cx="http://schemas.microsoft.com/office/drawing/2014/chartex">
                 <w:pict>
                   <v:shapetype id="_x0000_t202" coordsize="21600,21600" o:spt="202" path="m,l,21600r21600,l21600,xe">
                     <v:stroke joinstyle="miter"/>
@@ -248,7 +264,6 @@
           <w:r>
             <w:rPr>
               <w:noProof/>
-              <w:lang w:eastAsia="en-US"/>
             </w:rPr>
             <mc:AlternateContent>
               <mc:Choice Requires="wps">
@@ -430,7 +445,7 @@
                   </wp:anchor>
                 </w:drawing>
               </mc:Choice>
-              <mc:Fallback>
+              <mc:Fallback xmlns:w16se="http://schemas.microsoft.com/office/word/2015/wordml/symex" xmlns:cx5="http://schemas.microsoft.com/office/drawing/2016/5/11/chartex" xmlns:cx4="http://schemas.microsoft.com/office/drawing/2016/5/10/chartex" xmlns:cx3="http://schemas.microsoft.com/office/drawing/2016/5/9/chartex" xmlns:cx2="http://schemas.microsoft.com/office/drawing/2015/10/21/chartex" xmlns:cx1="http://schemas.microsoft.com/office/drawing/2015/9/8/chartex" xmlns:cx="http://schemas.microsoft.com/office/drawing/2014/chartex">
                 <w:pict>
                   <v:shape id="Text Box 69" o:spid="_x0000_s1027" type="#_x0000_t202" style="position:absolute;left:0;text-align:left;margin-left:416.8pt;margin-top:520.85pt;width:468pt;height:126.95pt;z-index:251659264;visibility:visible;mso-wrap-style:square;mso-width-percent:765;mso-height-percent:0;mso-wrap-distance-left:9pt;mso-wrap-distance-top:0;mso-wrap-distance-right:9pt;mso-wrap-distance-bottom:0;mso-position-horizontal:right;mso-position-horizontal-relative:margin;mso-position-vertical:absolute;mso-position-vertical-relative:margin;mso-width-percent:765;mso-height-percent:0;mso-width-relative:page;mso-height-relative:margin;v-text-anchor:bottom" o:gfxdata="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" filled="f" stroked="f" strokeweight=".5pt">
                     <v:textbox inset="0,0,0,0">
@@ -1123,7 +1138,43 @@
         <w:rPr>
           <w:rFonts w:ascii="Times New Roman" w:hAnsi="Times New Roman" w:cs="Times New Roman"/>
         </w:rPr>
-        <w:t xml:space="preserve"> to 2014. However, for a single year, say 2014, the sampling data contains 10619 rows and the results data contains 2210744 rows. To limit the scope of the project, we have decided to work with the samples and results for only one commodity type: Apples (often ranked #1 on the Dirty Dozen list for pesticide residue) for only the latest year: 2014. However, to answer one research question related to the trend of concentrations, we are using the data from</w:t>
+        <w:t xml:space="preserve"> to 2014. However, for a single year, say 2014, the sampling data contains 10619 rows</w:t>
+      </w:r>
+      <w:r>
+        <w:rPr>
+          <w:rFonts w:ascii="Times New Roman" w:hAnsi="Times New Roman" w:cs="Times New Roman"/>
+        </w:rPr>
+        <w:t xml:space="preserve"> and 18 columns</w:t>
+      </w:r>
+      <w:r>
+        <w:rPr>
+          <w:rFonts w:ascii="Times New Roman" w:hAnsi="Times New Roman" w:cs="Times New Roman"/>
+        </w:rPr>
+        <w:t xml:space="preserve"> and the results data contains 2210744 rows</w:t>
+      </w:r>
+      <w:r>
+        <w:rPr>
+          <w:rFonts w:ascii="Times New Roman" w:hAnsi="Times New Roman" w:cs="Times New Roman"/>
+        </w:rPr>
+        <w:t xml:space="preserve"> and 16 columns</w:t>
+      </w:r>
+      <w:r>
+        <w:rPr>
+          <w:rFonts w:ascii="Times New Roman" w:hAnsi="Times New Roman" w:cs="Times New Roman"/>
+        </w:rPr>
+        <w:t>.</w:t>
+      </w:r>
+      <w:r>
+        <w:rPr>
+          <w:rFonts w:ascii="Times New Roman" w:hAnsi="Times New Roman" w:cs="Times New Roman"/>
+        </w:rPr>
+        <w:t xml:space="preserve"> For the year 2004, the sample data contains 13208 rows and 18 columns and the results data contains 1281438 rows and 16 columns. </w:t>
+      </w:r>
+      <w:r>
+        <w:rPr>
+          <w:rFonts w:ascii="Times New Roman" w:hAnsi="Times New Roman" w:cs="Times New Roman"/>
+        </w:rPr>
+        <w:t>To limit the scope of the project, we have decided to work with the samples and results for only one commodity type: Apples (often ranked #1 on the Dirty Dozen list for pesticide residue) for only the latest year: 2014. However, to answer one research question related to the trend of concentrations, we are using the data from</w:t>
       </w:r>
       <w:r>
         <w:rPr>
@@ -1165,7 +1216,19 @@
         <w:rPr>
           <w:rFonts w:ascii="Times New Roman" w:hAnsi="Times New Roman" w:cs="Times New Roman"/>
         </w:rPr>
-        <w:t xml:space="preserve"> are not used in any of the analysis questions. We also combined two columns</w:t>
+        <w:t xml:space="preserve"> are not used in any of the analysis questions</w:t>
+      </w:r>
+      <w:r>
+        <w:rPr>
+          <w:rFonts w:ascii="Times New Roman" w:hAnsi="Times New Roman" w:cs="Times New Roman"/>
+        </w:rPr>
+        <w:t xml:space="preserve"> (See the “Blank/NULL Values” section below for details)</w:t>
+      </w:r>
+      <w:r>
+        <w:rPr>
+          <w:rFonts w:ascii="Times New Roman" w:hAnsi="Times New Roman" w:cs="Times New Roman"/>
+        </w:rPr>
+        <w:t>. We also combined two columns</w:t>
       </w:r>
       <w:r>
         <w:rPr>
@@ -1203,15 +1266,12 @@
         </w:rPr>
         <w:t xml:space="preserve"> the same attribute in corresponding data for a different year.</w:t>
       </w:r>
-    </w:p>
-    <w:p>
-      <w:pPr>
-        <w:spacing w:after="0" w:line="360" w:lineRule="auto"/>
-        <w:jc w:val="both"/>
-        <w:rPr>
-          <w:rFonts w:ascii="Times New Roman" w:hAnsi="Times New Roman" w:cs="Times New Roman"/>
-        </w:rPr>
-      </w:pPr>
+      <w:r>
+        <w:rPr>
+          <w:rFonts w:ascii="Times New Roman" w:hAnsi="Times New Roman" w:cs="Times New Roman"/>
+        </w:rPr>
+        <w:t xml:space="preserve"> </w:t>
+      </w:r>
     </w:p>
     <w:p>
       <w:pPr>
@@ -1344,8 +1404,16 @@
         <w:rPr>
           <w:rFonts w:ascii="Times New Roman" w:hAnsi="Times New Roman" w:cs="Times New Roman"/>
         </w:rPr>
-        <w:t>.xls</w:t>
-      </w:r>
+        <w:t>.</w:t>
+      </w:r>
+      <w:proofErr w:type="spellStart"/>
+      <w:r>
+        <w:rPr>
+          <w:rFonts w:ascii="Times New Roman" w:hAnsi="Times New Roman" w:cs="Times New Roman"/>
+        </w:rPr>
+        <w:t>xls</w:t>
+      </w:r>
+      <w:proofErr w:type="spellEnd"/>
       <w:r>
         <w:rPr>
           <w:rFonts w:ascii="Times New Roman" w:hAnsi="Times New Roman" w:cs="Times New Roman"/>
@@ -1410,7 +1478,21 @@
         <w:rPr>
           <w:rFonts w:ascii="Times New Roman" w:hAnsi="Times New Roman" w:cs="Times New Roman"/>
         </w:rPr>
-        <w:t xml:space="preserve"> to import a </w:t>
+        <w:t xml:space="preserve"> to import </w:t>
+      </w:r>
+      <w:proofErr w:type="gramStart"/>
+      <w:r>
+        <w:rPr>
+          <w:rFonts w:ascii="Times New Roman" w:hAnsi="Times New Roman" w:cs="Times New Roman"/>
+        </w:rPr>
+        <w:t>a</w:t>
+      </w:r>
+      <w:proofErr w:type="gramEnd"/>
+      <w:r>
+        <w:rPr>
+          <w:rFonts w:ascii="Times New Roman" w:hAnsi="Times New Roman" w:cs="Times New Roman"/>
+        </w:rPr>
+        <w:t xml:space="preserve"> </w:t>
       </w:r>
       <w:r>
         <w:rPr>
@@ -1422,8 +1504,16 @@
         <w:rPr>
           <w:rFonts w:ascii="Times New Roman" w:hAnsi="Times New Roman" w:cs="Times New Roman"/>
         </w:rPr>
-        <w:t>.xls</w:t>
-      </w:r>
+        <w:t>.</w:t>
+      </w:r>
+      <w:proofErr w:type="spellStart"/>
+      <w:r>
+        <w:rPr>
+          <w:rFonts w:ascii="Times New Roman" w:hAnsi="Times New Roman" w:cs="Times New Roman"/>
+        </w:rPr>
+        <w:t>xls</w:t>
+      </w:r>
+      <w:proofErr w:type="spellEnd"/>
       <w:r>
         <w:rPr>
           <w:rFonts w:ascii="Times New Roman" w:hAnsi="Times New Roman" w:cs="Times New Roman"/>
@@ -1464,7 +1554,6 @@
         <w:rPr>
           <w:rFonts w:ascii="Times New Roman" w:hAnsi="Times New Roman" w:cs="Times New Roman"/>
           <w:noProof/>
-          <w:lang w:eastAsia="en-US"/>
         </w:rPr>
         <w:drawing>
           <wp:inline distT="0" distB="0" distL="0" distR="0">
@@ -1545,7 +1634,6 @@
         <w:rPr>
           <w:rFonts w:ascii="Times New Roman" w:hAnsi="Times New Roman" w:cs="Times New Roman"/>
         </w:rPr>
-        <w:lastRenderedPageBreak/>
         <w:t>Console: -</w:t>
       </w:r>
     </w:p>
@@ -1561,7 +1649,6 @@
         <w:rPr>
           <w:rFonts w:ascii="Times New Roman" w:hAnsi="Times New Roman" w:cs="Times New Roman"/>
           <w:noProof/>
-          <w:lang w:eastAsia="en-US"/>
         </w:rPr>
         <w:drawing>
           <wp:inline distT="0" distB="0" distL="0" distR="0">
@@ -2065,6 +2152,18 @@
         </w:rPr>
         <w:t>.</w:t>
       </w:r>
+      <w:r>
+        <w:rPr>
+          <w:rFonts w:ascii="Times New Roman" w:hAnsi="Times New Roman" w:cs="Times New Roman"/>
+        </w:rPr>
+        <w:t xml:space="preserve"> Also in the </w:t>
+      </w:r>
+      <w:r>
+        <w:rPr>
+          <w:rFonts w:ascii="Times New Roman" w:hAnsi="Times New Roman" w:cs="Times New Roman"/>
+        </w:rPr>
+        <w:t>samples data for 2004 there is a row where the value for Origin is 3, we replaced it with the value “Unknown” as given in the data dictionary.</w:t>
+      </w:r>
     </w:p>
     <w:p>
       <w:pPr>
@@ -2083,13 +2182,49 @@
         <w:rPr>
           <w:rFonts w:ascii="Times New Roman" w:hAnsi="Times New Roman" w:cs="Times New Roman"/>
         </w:rPr>
-        <w:t>The fields GROWST, PACKST and</w:t>
-      </w:r>
-      <w:r>
-        <w:rPr>
-          <w:rFonts w:ascii="Times New Roman" w:hAnsi="Times New Roman" w:cs="Times New Roman"/>
-        </w:rPr>
-        <w:t xml:space="preserve"> DISTST have large number of blank values. As these fields are not used in</w:t>
+        <w:t xml:space="preserve">The </w:t>
+      </w:r>
+      <w:r>
+        <w:rPr>
+          <w:rFonts w:ascii="Times New Roman" w:hAnsi="Times New Roman" w:cs="Times New Roman"/>
+        </w:rPr>
+        <w:t>attributes</w:t>
+      </w:r>
+      <w:r>
+        <w:rPr>
+          <w:rFonts w:ascii="Times New Roman" w:hAnsi="Times New Roman" w:cs="Times New Roman"/>
+        </w:rPr>
+        <w:t xml:space="preserve"> GROWST, PACKST and</w:t>
+      </w:r>
+      <w:r>
+        <w:rPr>
+          <w:rFonts w:ascii="Times New Roman" w:hAnsi="Times New Roman" w:cs="Times New Roman"/>
+        </w:rPr>
+        <w:t xml:space="preserve"> DISTST</w:t>
+      </w:r>
+      <w:r>
+        <w:rPr>
+          <w:rFonts w:ascii="Times New Roman" w:hAnsi="Times New Roman" w:cs="Times New Roman"/>
+        </w:rPr>
+        <w:t xml:space="preserve"> which represent the state postal code for location of grower, packer and distributor respectively</w:t>
+      </w:r>
+      <w:r>
+        <w:rPr>
+          <w:rFonts w:ascii="Times New Roman" w:hAnsi="Times New Roman" w:cs="Times New Roman"/>
+        </w:rPr>
+        <w:t xml:space="preserve"> have large number of blank values. As these </w:t>
+      </w:r>
+      <w:r>
+        <w:rPr>
+          <w:rFonts w:ascii="Times New Roman" w:hAnsi="Times New Roman" w:cs="Times New Roman"/>
+        </w:rPr>
+        <w:t>attributes</w:t>
+      </w:r>
+      <w:r>
+        <w:rPr>
+          <w:rFonts w:ascii="Times New Roman" w:hAnsi="Times New Roman" w:cs="Times New Roman"/>
+        </w:rPr>
+        <w:t xml:space="preserve"> are not used in</w:t>
       </w:r>
       <w:r>
         <w:rPr>
@@ -2103,6 +2238,28 @@
         </w:rPr>
         <w:t xml:space="preserve"> answering of research questions, they can be safely dropped.</w:t>
       </w:r>
+    </w:p>
+    <w:p>
+      <w:pPr>
+        <w:pStyle w:val="ListParagraph"/>
+        <w:spacing w:after="0" w:line="360" w:lineRule="auto"/>
+        <w:ind w:left="1440"/>
+        <w:jc w:val="both"/>
+        <w:rPr>
+          <w:rFonts w:ascii="Times New Roman" w:hAnsi="Times New Roman" w:cs="Times New Roman"/>
+        </w:rPr>
+      </w:pPr>
+    </w:p>
+    <w:p>
+      <w:pPr>
+        <w:pStyle w:val="ListParagraph"/>
+        <w:spacing w:after="0" w:line="360" w:lineRule="auto"/>
+        <w:ind w:left="1440"/>
+        <w:jc w:val="both"/>
+        <w:rPr>
+          <w:rFonts w:ascii="Times New Roman" w:hAnsi="Times New Roman" w:cs="Times New Roman"/>
+        </w:rPr>
+      </w:pPr>
     </w:p>
     <w:p>
       <w:pPr>
@@ -2149,7 +2306,19 @@
         <w:rPr>
           <w:rFonts w:ascii="Times New Roman" w:hAnsi="Times New Roman" w:cs="Times New Roman"/>
         </w:rPr>
-        <w:t>QUANTITATE have blank va</w:t>
+        <w:t>QUANTITATE</w:t>
+      </w:r>
+      <w:r>
+        <w:rPr>
+          <w:rFonts w:ascii="Times New Roman" w:hAnsi="Times New Roman" w:cs="Times New Roman"/>
+        </w:rPr>
+        <w:t xml:space="preserve"> which represent the code for secondary confirmation method, code for annotated information about positive residue and code for quantitative method</w:t>
+      </w:r>
+      <w:r>
+        <w:rPr>
+          <w:rFonts w:ascii="Times New Roman" w:hAnsi="Times New Roman" w:cs="Times New Roman"/>
+        </w:rPr>
+        <w:t xml:space="preserve"> have blank va</w:t>
       </w:r>
       <w:r>
         <w:rPr>
@@ -2359,6 +2528,74 @@
         </w:rPr>
         <w:t>.</w:t>
       </w:r>
+      <w:r>
+        <w:rPr>
+          <w:rFonts w:ascii="Times New Roman" w:hAnsi="Times New Roman" w:cs="Times New Roman"/>
+        </w:rPr>
+        <w:t xml:space="preserve"> </w:t>
+      </w:r>
+    </w:p>
+    <w:p>
+      <w:pPr>
+        <w:spacing w:after="0" w:line="360" w:lineRule="auto"/>
+        <w:ind w:left="720"/>
+        <w:jc w:val="both"/>
+        <w:rPr>
+          <w:rFonts w:ascii="Times New Roman" w:hAnsi="Times New Roman" w:cs="Times New Roman"/>
+        </w:rPr>
+      </w:pPr>
+    </w:p>
+    <w:p>
+      <w:pPr>
+        <w:pStyle w:val="ListParagraph"/>
+        <w:numPr>
+          <w:ilvl w:val="0"/>
+          <w:numId w:val="3"/>
+        </w:numPr>
+        <w:spacing w:after="0" w:line="360" w:lineRule="auto"/>
+        <w:jc w:val="both"/>
+        <w:rPr>
+          <w:rFonts w:ascii="Times New Roman" w:hAnsi="Times New Roman" w:cs="Times New Roman"/>
+          <w:u w:val="single"/>
+        </w:rPr>
+      </w:pPr>
+      <w:r>
+        <w:rPr>
+          <w:rFonts w:ascii="Times New Roman" w:hAnsi="Times New Roman" w:cs="Times New Roman"/>
+          <w:u w:val="single"/>
+        </w:rPr>
+        <w:t>Unification</w:t>
+      </w:r>
+    </w:p>
+    <w:p>
+      <w:pPr>
+        <w:spacing w:after="0" w:line="360" w:lineRule="auto"/>
+        <w:jc w:val="both"/>
+        <w:rPr>
+          <w:rFonts w:ascii="Times New Roman" w:hAnsi="Times New Roman" w:cs="Times New Roman"/>
+        </w:rPr>
+      </w:pPr>
+      <w:r>
+        <w:rPr>
+          <w:rFonts w:ascii="Times New Roman" w:hAnsi="Times New Roman" w:cs="Times New Roman"/>
+          <w:noProof/>
+        </w:rPr>
+        <w:t xml:space="preserve">In the 2014 Samples data, </w:t>
+      </w:r>
+      <w:r>
+        <w:rPr>
+          <w:rFonts w:ascii="Times New Roman" w:hAnsi="Times New Roman" w:cs="Times New Roman"/>
+          <w:noProof/>
+        </w:rPr>
+        <w:t>"Variety" is a free form text field, so there are various versions of variety names entered that had to be unified. A new column named "Grade" is manually added to store the fancy descriptive grade information in the unification process.</w:t>
+      </w:r>
+      <w:r>
+        <w:rPr>
+          <w:rFonts w:ascii="Times New Roman" w:hAnsi="Times New Roman" w:cs="Times New Roman"/>
+          <w:noProof/>
+        </w:rPr>
+        <w:t xml:space="preserve"> (Eg. “Red Delicious Fancy” Variety is changed to Red Delicious and the Grade is written as “Fancy”). By doing this, apples of that variety can be grouped together for analysis regardless of the grade and even the apples can be grouped on the basis of the grade.</w:t>
+      </w:r>
     </w:p>
     <w:p>
       <w:pPr>
@@ -2704,7 +2941,21 @@
         <w:rPr>
           <w:rFonts w:ascii="Times New Roman" w:hAnsi="Times New Roman" w:cs="Times New Roman"/>
         </w:rPr>
-        <w:t xml:space="preserve"> by referring to the “PDP DataDictionary” file that accompanied the dataset</w:t>
+        <w:t xml:space="preserve"> by referring to the “PDP </w:t>
+      </w:r>
+      <w:proofErr w:type="spellStart"/>
+      <w:r>
+        <w:rPr>
+          <w:rFonts w:ascii="Times New Roman" w:hAnsi="Times New Roman" w:cs="Times New Roman"/>
+        </w:rPr>
+        <w:t>DataDictionary</w:t>
+      </w:r>
+      <w:proofErr w:type="spellEnd"/>
+      <w:r>
+        <w:rPr>
+          <w:rFonts w:ascii="Times New Roman" w:hAnsi="Times New Roman" w:cs="Times New Roman"/>
+        </w:rPr>
+        <w:t>” file that accompanied the dataset</w:t>
       </w:r>
       <w:r>
         <w:rPr>
@@ -2763,6 +3014,7 @@
         <w:rPr>
           <w:rFonts w:ascii="Times New Roman" w:hAnsi="Times New Roman" w:cs="Times New Roman"/>
         </w:rPr>
+        <w:lastRenderedPageBreak/>
         <w:t xml:space="preserve">Filter the data for apples by selecting value for attribute </w:t>
       </w:r>
       <w:r>
@@ -2842,6 +3094,8 @@
         </w:rPr>
         <w:t>.</w:t>
       </w:r>
+      <w:bookmarkStart w:id="0" w:name="_GoBack"/>
+      <w:bookmarkEnd w:id="0"/>
     </w:p>
     <w:p>
       <w:pPr>
@@ -2856,6 +3110,93 @@
           <w:rFonts w:ascii="Times New Roman" w:hAnsi="Times New Roman" w:cs="Times New Roman"/>
         </w:rPr>
         <w:t xml:space="preserve">The above steps are followed for creating CSV files for Samples and Results data for both 2004 and 2014. </w:t>
+      </w:r>
+    </w:p>
+    <w:p>
+      <w:pPr>
+        <w:spacing w:after="0" w:line="360" w:lineRule="auto"/>
+        <w:jc w:val="both"/>
+        <w:rPr>
+          <w:rFonts w:ascii="Times New Roman" w:hAnsi="Times New Roman" w:cs="Times New Roman"/>
+        </w:rPr>
+      </w:pPr>
+      <w:r>
+        <w:rPr>
+          <w:rFonts w:ascii="Times New Roman" w:hAnsi="Times New Roman" w:cs="Times New Roman"/>
+        </w:rPr>
+        <w:t>After data cleaning, the number of records which we obtained</w:t>
+      </w:r>
+      <w:r>
+        <w:rPr>
+          <w:rFonts w:ascii="Times New Roman" w:hAnsi="Times New Roman" w:cs="Times New Roman"/>
+        </w:rPr>
+        <w:t xml:space="preserve"> to carry out analysis</w:t>
+      </w:r>
+      <w:r>
+        <w:rPr>
+          <w:rFonts w:ascii="Times New Roman" w:hAnsi="Times New Roman" w:cs="Times New Roman"/>
+        </w:rPr>
+        <w:t xml:space="preserve"> for the pesticide data of 2004 and 2014 are as follows:</w:t>
+      </w:r>
+    </w:p>
+    <w:p>
+      <w:pPr>
+        <w:spacing w:after="0" w:line="360" w:lineRule="auto"/>
+        <w:jc w:val="both"/>
+        <w:rPr>
+          <w:rFonts w:ascii="Times New Roman" w:hAnsi="Times New Roman" w:cs="Times New Roman"/>
+        </w:rPr>
+      </w:pPr>
+      <w:r>
+        <w:rPr>
+          <w:rFonts w:ascii="Times New Roman" w:hAnsi="Times New Roman" w:cs="Times New Roman"/>
+        </w:rPr>
+        <w:t>Samples 2004: 744 rows 14 columns</w:t>
+      </w:r>
+    </w:p>
+    <w:p>
+      <w:pPr>
+        <w:spacing w:after="0" w:line="360" w:lineRule="auto"/>
+        <w:jc w:val="both"/>
+        <w:rPr>
+          <w:rFonts w:ascii="Times New Roman" w:hAnsi="Times New Roman" w:cs="Times New Roman"/>
+        </w:rPr>
+      </w:pPr>
+      <w:r>
+        <w:rPr>
+          <w:rFonts w:ascii="Times New Roman" w:hAnsi="Times New Roman" w:cs="Times New Roman"/>
+        </w:rPr>
+        <w:t>Results 2004: 96591rows 13 columns</w:t>
+      </w:r>
+    </w:p>
+    <w:p>
+      <w:pPr>
+        <w:spacing w:after="0" w:line="360" w:lineRule="auto"/>
+        <w:jc w:val="both"/>
+        <w:rPr>
+          <w:rFonts w:ascii="Times New Roman" w:hAnsi="Times New Roman" w:cs="Times New Roman"/>
+        </w:rPr>
+      </w:pPr>
+      <w:r>
+        <w:rPr>
+          <w:rFonts w:ascii="Times New Roman" w:hAnsi="Times New Roman" w:cs="Times New Roman"/>
+        </w:rPr>
+        <w:t>Samples 2014: 177 rows 14 columns</w:t>
+      </w:r>
+    </w:p>
+    <w:p>
+      <w:pPr>
+        <w:spacing w:after="0" w:line="360" w:lineRule="auto"/>
+        <w:jc w:val="both"/>
+        <w:rPr>
+          <w:rFonts w:ascii="Times New Roman" w:hAnsi="Times New Roman" w:cs="Times New Roman"/>
+        </w:rPr>
+      </w:pPr>
+      <w:r>
+        <w:rPr>
+          <w:rFonts w:ascii="Times New Roman" w:hAnsi="Times New Roman" w:cs="Times New Roman"/>
+        </w:rPr>
+        <w:t>Results 2014: 38792 rows 13 columns</w:t>
       </w:r>
     </w:p>
     <w:p>
@@ -2940,50 +3281,24 @@
           <w:rFonts w:ascii="Times New Roman" w:hAnsi="Times New Roman" w:cs="Times New Roman"/>
         </w:rPr>
       </w:pPr>
-    </w:p>
-    <w:p>
-      <w:pPr>
-        <w:spacing w:after="0" w:line="360" w:lineRule="auto"/>
-        <w:jc w:val="both"/>
-        <w:rPr>
-          <w:rFonts w:ascii="Times New Roman" w:hAnsi="Times New Roman" w:cs="Times New Roman"/>
-        </w:rPr>
-      </w:pPr>
-    </w:p>
-    <w:p>
-      <w:pPr>
-        <w:spacing w:after="0" w:line="360" w:lineRule="auto"/>
-        <w:jc w:val="both"/>
-        <w:rPr>
-          <w:rFonts w:ascii="Times New Roman" w:hAnsi="Times New Roman" w:cs="Times New Roman"/>
-        </w:rPr>
-      </w:pPr>
-    </w:p>
-    <w:p>
-      <w:pPr>
-        <w:spacing w:after="0" w:line="360" w:lineRule="auto"/>
-        <w:jc w:val="both"/>
-        <w:rPr>
-          <w:rFonts w:ascii="Times New Roman" w:hAnsi="Times New Roman" w:cs="Times New Roman"/>
-        </w:rPr>
-      </w:pPr>
-    </w:p>
-    <w:p>
-      <w:pPr>
-        <w:spacing w:after="0" w:line="360" w:lineRule="auto"/>
-        <w:jc w:val="both"/>
-        <w:rPr>
-          <w:rFonts w:ascii="Times New Roman" w:hAnsi="Times New Roman" w:cs="Times New Roman"/>
-        </w:rPr>
-      </w:pPr>
-      <w:r>
-        <w:rPr>
-          <w:rFonts w:ascii="Times New Roman" w:hAnsi="Times New Roman" w:cs="Times New Roman"/>
-        </w:rPr>
-        <w:t xml:space="preserve">Word Count: 1269 </w:t>
-      </w:r>
-      <w:bookmarkStart w:id="0" w:name="_GoBack"/>
-      <w:bookmarkEnd w:id="0"/>
+      <w:r>
+        <w:rPr>
+          <w:rFonts w:ascii="Times New Roman" w:hAnsi="Times New Roman" w:cs="Times New Roman"/>
+        </w:rPr>
+        <w:t>Word Count: 1</w:t>
+      </w:r>
+      <w:r>
+        <w:rPr>
+          <w:rFonts w:ascii="Times New Roman" w:hAnsi="Times New Roman" w:cs="Times New Roman"/>
+        </w:rPr>
+        <w:t>491</w:t>
+      </w:r>
+      <w:r>
+        <w:rPr>
+          <w:rFonts w:ascii="Times New Roman" w:hAnsi="Times New Roman" w:cs="Times New Roman"/>
+        </w:rPr>
+        <w:t xml:space="preserve"> </w:t>
+      </w:r>
     </w:p>
     <w:sectPr>
       <w:headerReference w:type="default" r:id="rId12"/>
@@ -2999,7 +3314,7 @@
 </file>
 
 <file path=word/endnotes.xml><?xml version="1.0" encoding="utf-8"?>
-<w:endnotes xmlns:wpc="http://schemas.microsoft.com/office/word/2010/wordprocessingCanvas" xmlns:cx="http://schemas.microsoft.com/office/drawing/2014/chartex" xmlns:cx1="http://schemas.microsoft.com/office/drawing/2015/9/8/chartex" xmlns:cx2="http://schemas.microsoft.com/office/drawing/2015/10/21/chartex" xmlns:cx3="http://schemas.microsoft.com/office/drawing/2016/5/9/chartex" xmlns:cx4="http://schemas.microsoft.com/office/drawing/2016/5/10/chartex" xmlns:cx5="http://schemas.microsoft.com/office/drawing/2016/5/11/chartex" xmlns:mc="http://schemas.openxmlformats.org/markup-compatibility/2006" xmlns:o="urn:schemas-microsoft-com:office:office" xmlns:r="http://schemas.openxmlformats.org/officeDocument/2006/relationships" xmlns:m="http://schemas.openxmlformats.org/officeDocument/2006/math" xmlns:v="urn:schemas-microsoft-com:vml" xmlns:wp14="http://schemas.microsoft.com/office/word/2010/wordprocessingDrawing" xmlns:wp="http://schemas.openxmlformats.org/drawingml/2006/wordprocessingDrawing" xmlns:w10="urn:schemas-microsoft-com:office:word" xmlns:w="http://schemas.openxmlformats.org/wordprocessingml/2006/main" xmlns:w14="http://schemas.microsoft.com/office/word/2010/wordml" xmlns:w15="http://schemas.microsoft.com/office/word/2012/wordml" xmlns:w16se="http://schemas.microsoft.com/office/word/2015/wordml/symex" xmlns:wpg="http://schemas.microsoft.com/office/word/2010/wordprocessingGroup" xmlns:wpi="http://schemas.microsoft.com/office/word/2010/wordprocessingInk" xmlns:wne="http://schemas.microsoft.com/office/word/2006/wordml" xmlns:wps="http://schemas.microsoft.com/office/word/2010/wordprocessingShape" mc:Ignorable="w14 w15 w16se wp14">
+<w:endnotes xmlns:wpc="http://schemas.microsoft.com/office/word/2010/wordprocessingCanvas" xmlns:mc="http://schemas.openxmlformats.org/markup-compatibility/2006" xmlns:o="urn:schemas-microsoft-com:office:office" xmlns:r="http://schemas.openxmlformats.org/officeDocument/2006/relationships" xmlns:m="http://schemas.openxmlformats.org/officeDocument/2006/math" xmlns:v="urn:schemas-microsoft-com:vml" xmlns:wp14="http://schemas.microsoft.com/office/word/2010/wordprocessingDrawing" xmlns:wp="http://schemas.openxmlformats.org/drawingml/2006/wordprocessingDrawing" xmlns:w10="urn:schemas-microsoft-com:office:word" xmlns:w="http://schemas.openxmlformats.org/wordprocessingml/2006/main" xmlns:w14="http://schemas.microsoft.com/office/word/2010/wordml" xmlns:w15="http://schemas.microsoft.com/office/word/2012/wordml" xmlns:wpg="http://schemas.microsoft.com/office/word/2010/wordprocessingGroup" xmlns:wpi="http://schemas.microsoft.com/office/word/2010/wordprocessingInk" xmlns:wne="http://schemas.microsoft.com/office/word/2006/wordml" xmlns:wps="http://schemas.microsoft.com/office/word/2010/wordprocessingShape" mc:Ignorable="w14 w15 wp14">
   <w:endnote w:type="separator" w:id="-1">
     <w:p>
       <w:pPr>
@@ -3024,7 +3339,7 @@
 </file>
 
 <file path=word/footnotes.xml><?xml version="1.0" encoding="utf-8"?>
-<w:footnotes xmlns:wpc="http://schemas.microsoft.com/office/word/2010/wordprocessingCanvas" xmlns:cx="http://schemas.microsoft.com/office/drawing/2014/chartex" xmlns:cx1="http://schemas.microsoft.com/office/drawing/2015/9/8/chartex" xmlns:cx2="http://schemas.microsoft.com/office/drawing/2015/10/21/chartex" xmlns:cx3="http://schemas.microsoft.com/office/drawing/2016/5/9/chartex" xmlns:cx4="http://schemas.microsoft.com/office/drawing/2016/5/10/chartex" xmlns:cx5="http://schemas.microsoft.com/office/drawing/2016/5/11/chartex" xmlns:mc="http://schemas.openxmlformats.org/markup-compatibility/2006" xmlns:o="urn:schemas-microsoft-com:office:office" xmlns:r="http://schemas.openxmlformats.org/officeDocument/2006/relationships" xmlns:m="http://schemas.openxmlformats.org/officeDocument/2006/math" xmlns:v="urn:schemas-microsoft-com:vml" xmlns:wp14="http://schemas.microsoft.com/office/word/2010/wordprocessingDrawing" xmlns:wp="http://schemas.openxmlformats.org/drawingml/2006/wordprocessingDrawing" xmlns:w10="urn:schemas-microsoft-com:office:word" xmlns:w="http://schemas.openxmlformats.org/wordprocessingml/2006/main" xmlns:w14="http://schemas.microsoft.com/office/word/2010/wordml" xmlns:w15="http://schemas.microsoft.com/office/word/2012/wordml" xmlns:w16se="http://schemas.microsoft.com/office/word/2015/wordml/symex" xmlns:wpg="http://schemas.microsoft.com/office/word/2010/wordprocessingGroup" xmlns:wpi="http://schemas.microsoft.com/office/word/2010/wordprocessingInk" xmlns:wne="http://schemas.microsoft.com/office/word/2006/wordml" xmlns:wps="http://schemas.microsoft.com/office/word/2010/wordprocessingShape" mc:Ignorable="w14 w15 w16se wp14">
+<w:footnotes xmlns:wpc="http://schemas.microsoft.com/office/word/2010/wordprocessingCanvas" xmlns:mc="http://schemas.openxmlformats.org/markup-compatibility/2006" xmlns:o="urn:schemas-microsoft-com:office:office" xmlns:r="http://schemas.openxmlformats.org/officeDocument/2006/relationships" xmlns:m="http://schemas.openxmlformats.org/officeDocument/2006/math" xmlns:v="urn:schemas-microsoft-com:vml" xmlns:wp14="http://schemas.microsoft.com/office/word/2010/wordprocessingDrawing" xmlns:wp="http://schemas.openxmlformats.org/drawingml/2006/wordprocessingDrawing" xmlns:w10="urn:schemas-microsoft-com:office:word" xmlns:w="http://schemas.openxmlformats.org/wordprocessingml/2006/main" xmlns:w14="http://schemas.microsoft.com/office/word/2010/wordml" xmlns:w15="http://schemas.microsoft.com/office/word/2012/wordml" xmlns:wpg="http://schemas.microsoft.com/office/word/2010/wordprocessingGroup" xmlns:wpi="http://schemas.microsoft.com/office/word/2010/wordprocessingInk" xmlns:wne="http://schemas.microsoft.com/office/word/2006/wordml" xmlns:wps="http://schemas.microsoft.com/office/word/2010/wordprocessingShape" mc:Ignorable="w14 w15 wp14">
   <w:footnote w:type="separator" w:id="-1">
     <w:p>
       <w:pPr>
@@ -3049,7 +3364,7 @@
 </file>
 
 <file path=word/header1.xml><?xml version="1.0" encoding="utf-8"?>
-<w:hdr xmlns:wpc="http://schemas.microsoft.com/office/word/2010/wordprocessingCanvas" xmlns:cx="http://schemas.microsoft.com/office/drawing/2014/chartex" xmlns:cx1="http://schemas.microsoft.com/office/drawing/2015/9/8/chartex" xmlns:cx2="http://schemas.microsoft.com/office/drawing/2015/10/21/chartex" xmlns:cx3="http://schemas.microsoft.com/office/drawing/2016/5/9/chartex" xmlns:cx4="http://schemas.microsoft.com/office/drawing/2016/5/10/chartex" xmlns:cx5="http://schemas.microsoft.com/office/drawing/2016/5/11/chartex" xmlns:mc="http://schemas.openxmlformats.org/markup-compatibility/2006" xmlns:o="urn:schemas-microsoft-com:office:office" xmlns:r="http://schemas.openxmlformats.org/officeDocument/2006/relationships" xmlns:m="http://schemas.openxmlformats.org/officeDocument/2006/math" xmlns:v="urn:schemas-microsoft-com:vml" xmlns:wp14="http://schemas.microsoft.com/office/word/2010/wordprocessingDrawing" xmlns:wp="http://schemas.openxmlformats.org/drawingml/2006/wordprocessingDrawing" xmlns:w10="urn:schemas-microsoft-com:office:word" xmlns:w="http://schemas.openxmlformats.org/wordprocessingml/2006/main" xmlns:w14="http://schemas.microsoft.com/office/word/2010/wordml" xmlns:w15="http://schemas.microsoft.com/office/word/2012/wordml" xmlns:w16se="http://schemas.microsoft.com/office/word/2015/wordml/symex" xmlns:wpg="http://schemas.microsoft.com/office/word/2010/wordprocessingGroup" xmlns:wpi="http://schemas.microsoft.com/office/word/2010/wordprocessingInk" xmlns:wne="http://schemas.microsoft.com/office/word/2006/wordml" xmlns:wps="http://schemas.microsoft.com/office/word/2010/wordprocessingShape" mc:Ignorable="w14 w15 w16se wp14">
+<w:hdr xmlns:wpc="http://schemas.microsoft.com/office/word/2010/wordprocessingCanvas" xmlns:mc="http://schemas.openxmlformats.org/markup-compatibility/2006" xmlns:o="urn:schemas-microsoft-com:office:office" xmlns:r="http://schemas.openxmlformats.org/officeDocument/2006/relationships" xmlns:m="http://schemas.openxmlformats.org/officeDocument/2006/math" xmlns:v="urn:schemas-microsoft-com:vml" xmlns:wp14="http://schemas.microsoft.com/office/word/2010/wordprocessingDrawing" xmlns:wp="http://schemas.openxmlformats.org/drawingml/2006/wordprocessingDrawing" xmlns:w10="urn:schemas-microsoft-com:office:word" xmlns:w="http://schemas.openxmlformats.org/wordprocessingml/2006/main" xmlns:w14="http://schemas.microsoft.com/office/word/2010/wordml" xmlns:w15="http://schemas.microsoft.com/office/word/2012/wordml" xmlns:wpg="http://schemas.microsoft.com/office/word/2010/wordprocessingGroup" xmlns:wpi="http://schemas.microsoft.com/office/word/2010/wordprocessingInk" xmlns:wne="http://schemas.microsoft.com/office/word/2006/wordml" xmlns:wps="http://schemas.microsoft.com/office/word/2010/wordprocessingShape" mc:Ignorable="w14 w15 wp14">
   <w:p>
     <w:pPr>
       <w:pStyle w:val="Header"/>
@@ -3118,7 +3433,7 @@
         <w:rFonts w:ascii="Times New Roman" w:hAnsi="Times New Roman" w:cs="Times New Roman"/>
         <w:noProof/>
       </w:rPr>
-      <w:t>4</w:t>
+      <w:t>5</w:t>
     </w:r>
     <w:r>
       <w:rPr>
@@ -3132,7 +3447,7 @@
 </file>
 
 <file path=word/numbering.xml><?xml version="1.0" encoding="utf-8"?>
-<w:numbering xmlns:wpc="http://schemas.microsoft.com/office/word/2010/wordprocessingCanvas" xmlns:cx="http://schemas.microsoft.com/office/drawing/2014/chartex" xmlns:cx1="http://schemas.microsoft.com/office/drawing/2015/9/8/chartex" xmlns:cx2="http://schemas.microsoft.com/office/drawing/2015/10/21/chartex" xmlns:cx3="http://schemas.microsoft.com/office/drawing/2016/5/9/chartex" xmlns:cx4="http://schemas.microsoft.com/office/drawing/2016/5/10/chartex" xmlns:cx5="http://schemas.microsoft.com/office/drawing/2016/5/11/chartex" xmlns:mc="http://schemas.openxmlformats.org/markup-compatibility/2006" xmlns:o="urn:schemas-microsoft-com:office:office" xmlns:r="http://schemas.openxmlformats.org/officeDocument/2006/relationships" xmlns:m="http://schemas.openxmlformats.org/officeDocument/2006/math" xmlns:v="urn:schemas-microsoft-com:vml" xmlns:wp14="http://schemas.microsoft.com/office/word/2010/wordprocessingDrawing" xmlns:wp="http://schemas.openxmlformats.org/drawingml/2006/wordprocessingDrawing" xmlns:w10="urn:schemas-microsoft-com:office:word" xmlns:w="http://schemas.openxmlformats.org/wordprocessingml/2006/main" xmlns:w14="http://schemas.microsoft.com/office/word/2010/wordml" xmlns:w15="http://schemas.microsoft.com/office/word/2012/wordml" xmlns:w16se="http://schemas.microsoft.com/office/word/2015/wordml/symex" xmlns:wpg="http://schemas.microsoft.com/office/word/2010/wordprocessingGroup" xmlns:wpi="http://schemas.microsoft.com/office/word/2010/wordprocessingInk" xmlns:wne="http://schemas.microsoft.com/office/word/2006/wordml" xmlns:wps="http://schemas.microsoft.com/office/word/2010/wordprocessingShape" mc:Ignorable="w14 w15 w16se wp14">
+<w:numbering xmlns:wpc="http://schemas.microsoft.com/office/word/2010/wordprocessingCanvas" xmlns:mc="http://schemas.openxmlformats.org/markup-compatibility/2006" xmlns:o="urn:schemas-microsoft-com:office:office" xmlns:r="http://schemas.openxmlformats.org/officeDocument/2006/relationships" xmlns:m="http://schemas.openxmlformats.org/officeDocument/2006/math" xmlns:v="urn:schemas-microsoft-com:vml" xmlns:wp14="http://schemas.microsoft.com/office/word/2010/wordprocessingDrawing" xmlns:wp="http://schemas.openxmlformats.org/drawingml/2006/wordprocessingDrawing" xmlns:w10="urn:schemas-microsoft-com:office:word" xmlns:w="http://schemas.openxmlformats.org/wordprocessingml/2006/main" xmlns:w14="http://schemas.microsoft.com/office/word/2010/wordml" xmlns:w15="http://schemas.microsoft.com/office/word/2012/wordml" xmlns:wpg="http://schemas.microsoft.com/office/word/2010/wordprocessingGroup" xmlns:wpi="http://schemas.microsoft.com/office/word/2010/wordprocessingInk" xmlns:wne="http://schemas.microsoft.com/office/word/2006/wordml" xmlns:wps="http://schemas.microsoft.com/office/word/2010/wordprocessingShape" mc:Ignorable="w14 w15 wp14">
   <w:abstractNum w:abstractNumId="0" w15:restartNumberingAfterBreak="0">
     <w:nsid w:val="05DD1742"/>
     <w:multiLevelType w:val="hybridMultilevel"/>
@@ -3449,6 +3764,96 @@
     </w:lvl>
   </w:abstractNum>
   <w:abstractNum w:abstractNumId="3" w15:restartNumberingAfterBreak="0">
+    <w:nsid w:val="3A7D187F"/>
+    <w:multiLevelType w:val="hybridMultilevel"/>
+    <w:tmpl w:val="49746FAC"/>
+    <w:lvl w:ilvl="0" w:tplc="986ABF66">
+      <w:start w:val="1"/>
+      <w:numFmt w:val="upperRoman"/>
+      <w:lvlText w:val="%1)"/>
+      <w:lvlJc w:val="left"/>
+      <w:pPr>
+        <w:ind w:left="1080" w:hanging="720"/>
+      </w:pPr>
+      <w:rPr>
+        <w:rFonts w:hint="default"/>
+        <w:u w:val="single"/>
+      </w:rPr>
+    </w:lvl>
+    <w:lvl w:ilvl="1" w:tplc="04090019" w:tentative="1">
+      <w:start w:val="1"/>
+      <w:numFmt w:val="lowerLetter"/>
+      <w:lvlText w:val="%2."/>
+      <w:lvlJc w:val="left"/>
+      <w:pPr>
+        <w:ind w:left="1440" w:hanging="360"/>
+      </w:pPr>
+    </w:lvl>
+    <w:lvl w:ilvl="2" w:tplc="0409001B" w:tentative="1">
+      <w:start w:val="1"/>
+      <w:numFmt w:val="lowerRoman"/>
+      <w:lvlText w:val="%3."/>
+      <w:lvlJc w:val="right"/>
+      <w:pPr>
+        <w:ind w:left="2160" w:hanging="180"/>
+      </w:pPr>
+    </w:lvl>
+    <w:lvl w:ilvl="3" w:tplc="0409000F" w:tentative="1">
+      <w:start w:val="1"/>
+      <w:numFmt w:val="decimal"/>
+      <w:lvlText w:val="%4."/>
+      <w:lvlJc w:val="left"/>
+      <w:pPr>
+        <w:ind w:left="2880" w:hanging="360"/>
+      </w:pPr>
+    </w:lvl>
+    <w:lvl w:ilvl="4" w:tplc="04090019" w:tentative="1">
+      <w:start w:val="1"/>
+      <w:numFmt w:val="lowerLetter"/>
+      <w:lvlText w:val="%5."/>
+      <w:lvlJc w:val="left"/>
+      <w:pPr>
+        <w:ind w:left="3600" w:hanging="360"/>
+      </w:pPr>
+    </w:lvl>
+    <w:lvl w:ilvl="5" w:tplc="0409001B" w:tentative="1">
+      <w:start w:val="1"/>
+      <w:numFmt w:val="lowerRoman"/>
+      <w:lvlText w:val="%6."/>
+      <w:lvlJc w:val="right"/>
+      <w:pPr>
+        <w:ind w:left="4320" w:hanging="180"/>
+      </w:pPr>
+    </w:lvl>
+    <w:lvl w:ilvl="6" w:tplc="0409000F" w:tentative="1">
+      <w:start w:val="1"/>
+      <w:numFmt w:val="decimal"/>
+      <w:lvlText w:val="%7."/>
+      <w:lvlJc w:val="left"/>
+      <w:pPr>
+        <w:ind w:left="5040" w:hanging="360"/>
+      </w:pPr>
+    </w:lvl>
+    <w:lvl w:ilvl="7" w:tplc="04090019" w:tentative="1">
+      <w:start w:val="1"/>
+      <w:numFmt w:val="lowerLetter"/>
+      <w:lvlText w:val="%8."/>
+      <w:lvlJc w:val="left"/>
+      <w:pPr>
+        <w:ind w:left="5760" w:hanging="360"/>
+      </w:pPr>
+    </w:lvl>
+    <w:lvl w:ilvl="8" w:tplc="0409001B" w:tentative="1">
+      <w:start w:val="1"/>
+      <w:numFmt w:val="lowerRoman"/>
+      <w:lvlText w:val="%9."/>
+      <w:lvlJc w:val="right"/>
+      <w:pPr>
+        <w:ind w:left="6480" w:hanging="180"/>
+      </w:pPr>
+    </w:lvl>
+  </w:abstractNum>
+  <w:abstractNum w:abstractNumId="4" w15:restartNumberingAfterBreak="0">
     <w:nsid w:val="61FB32BF"/>
     <w:multiLevelType w:val="hybridMultilevel"/>
     <w:tmpl w:val="EC94A1F2"/>
@@ -3537,7 +3942,7 @@
       </w:pPr>
     </w:lvl>
   </w:abstractNum>
-  <w:abstractNum w:abstractNumId="4" w15:restartNumberingAfterBreak="0">
+  <w:abstractNum w:abstractNumId="5" w15:restartNumberingAfterBreak="0">
     <w:nsid w:val="64672274"/>
     <w:multiLevelType w:val="hybridMultilevel"/>
     <w:tmpl w:val="FF0036D0"/>
@@ -3626,7 +4031,7 @@
       </w:pPr>
     </w:lvl>
   </w:abstractNum>
-  <w:abstractNum w:abstractNumId="5" w15:restartNumberingAfterBreak="0">
+  <w:abstractNum w:abstractNumId="6" w15:restartNumberingAfterBreak="0">
     <w:nsid w:val="6AFD428F"/>
     <w:multiLevelType w:val="hybridMultilevel"/>
     <w:tmpl w:val="49746FAC"/>
@@ -3716,7 +4121,7 @@
       </w:pPr>
     </w:lvl>
   </w:abstractNum>
-  <w:abstractNum w:abstractNumId="6" w15:restartNumberingAfterBreak="0">
+  <w:abstractNum w:abstractNumId="7" w15:restartNumberingAfterBreak="0">
     <w:nsid w:val="77A82DE4"/>
     <w:multiLevelType w:val="hybridMultilevel"/>
     <w:tmpl w:val="80DAA9D0"/>
@@ -3812,25 +4217,28 @@
     <w:abstractNumId w:val="1"/>
   </w:num>
   <w:num w:numId="3">
-    <w:abstractNumId w:val="5"/>
+    <w:abstractNumId w:val="6"/>
   </w:num>
   <w:num w:numId="4">
     <w:abstractNumId w:val="0"/>
   </w:num>
   <w:num w:numId="5">
+    <w:abstractNumId w:val="5"/>
+  </w:num>
+  <w:num w:numId="6">
+    <w:abstractNumId w:val="7"/>
+  </w:num>
+  <w:num w:numId="7">
     <w:abstractNumId w:val="4"/>
   </w:num>
-  <w:num w:numId="6">
-    <w:abstractNumId w:val="6"/>
-  </w:num>
-  <w:num w:numId="7">
+  <w:num w:numId="8">
     <w:abstractNumId w:val="3"/>
   </w:num>
 </w:numbering>
 </file>
 
 <file path=word/styles.xml><?xml version="1.0" encoding="utf-8"?>
-<w:styles xmlns:mc="http://schemas.openxmlformats.org/markup-compatibility/2006" xmlns:r="http://schemas.openxmlformats.org/officeDocument/2006/relationships" xmlns:w="http://schemas.openxmlformats.org/wordprocessingml/2006/main" xmlns:w14="http://schemas.microsoft.com/office/word/2010/wordml" xmlns:w15="http://schemas.microsoft.com/office/word/2012/wordml" xmlns:w16se="http://schemas.microsoft.com/office/word/2015/wordml/symex" mc:Ignorable="w14 w15 w16se">
+<w:styles xmlns:mc="http://schemas.openxmlformats.org/markup-compatibility/2006" xmlns:r="http://schemas.openxmlformats.org/officeDocument/2006/relationships" xmlns:w="http://schemas.openxmlformats.org/wordprocessingml/2006/main" xmlns:w14="http://schemas.microsoft.com/office/word/2010/wordml" xmlns:w15="http://schemas.microsoft.com/office/word/2012/wordml" mc:Ignorable="w14 w15">
   <w:docDefaults>
     <w:rPrDefault>
       <w:rPr>
@@ -3846,7 +4254,7 @@
       </w:pPr>
     </w:pPrDefault>
   </w:docDefaults>
-  <w:latentStyles w:defLockedState="0" w:defUIPriority="99" w:defSemiHidden="0" w:defUnhideWhenUsed="0" w:defQFormat="0" w:count="374">
+  <w:latentStyles w:defLockedState="0" w:defUIPriority="99" w:defSemiHidden="0" w:defUnhideWhenUsed="0" w:defQFormat="0" w:count="371">
     <w:lsdException w:name="Normal" w:uiPriority="0" w:qFormat="1"/>
     <w:lsdException w:name="heading 1" w:uiPriority="9" w:qFormat="1"/>
     <w:lsdException w:name="heading 2" w:semiHidden="1" w:uiPriority="9" w:unhideWhenUsed="1" w:qFormat="1"/>
@@ -4218,9 +4626,6 @@
     <w:lsdException w:name="List Table 5 Dark Accent 6" w:uiPriority="50"/>
     <w:lsdException w:name="List Table 6 Colorful Accent 6" w:uiPriority="51"/>
     <w:lsdException w:name="List Table 7 Colorful Accent 6" w:uiPriority="52"/>
-    <w:lsdException w:name="Mention" w:semiHidden="1" w:unhideWhenUsed="1"/>
-    <w:lsdException w:name="Smart Hyperlink" w:semiHidden="1" w:unhideWhenUsed="1"/>
-    <w:lsdException w:name="Hashtag" w:semiHidden="1" w:unhideWhenUsed="1"/>
   </w:latentStyles>
   <w:style w:type="paragraph" w:default="1" w:styleId="Normal">
     <w:name w:val="Normal"/>
@@ -4641,7 +5046,7 @@
 </file>
 
 <file path=customXml/itemProps1.xml><?xml version="1.0" encoding="utf-8"?>
-<ds:datastoreItem xmlns:ds="http://schemas.openxmlformats.org/officeDocument/2006/customXml" ds:itemID="{12664B72-82DD-43EF-B6F6-56A91F6F3F2E}">
+<ds:datastoreItem xmlns:ds="http://schemas.openxmlformats.org/officeDocument/2006/customXml" ds:itemID="{CCA277DD-B1DB-4FA9-9A84-4F2CE3939763}">
   <ds:schemaRefs>
     <ds:schemaRef ds:uri="http://schemas.openxmlformats.org/officeDocument/2006/bibliography"/>
   </ds:schemaRefs>

</xml_diff>

<commit_message>
Uploading final slides draft, R script output HTML, and other minor tweaks.
</commit_message>
<xml_diff>
--- a/Draft/package/INFM600_0101_KeenKoalas_DataCleaning.docx
+++ b/Draft/package/INFM600_0101_KeenKoalas_DataCleaning.docx
@@ -179,7 +179,7 @@
                   </wp:anchor>
                 </w:drawing>
               </mc:Choice>
-              <mc:Fallback xmlns:w16se="http://schemas.microsoft.com/office/word/2015/wordml/symex" xmlns:cx5="http://schemas.microsoft.com/office/drawing/2016/5/11/chartex" xmlns:cx4="http://schemas.microsoft.com/office/drawing/2016/5/10/chartex" xmlns:cx3="http://schemas.microsoft.com/office/drawing/2016/5/9/chartex" xmlns:cx2="http://schemas.microsoft.com/office/drawing/2015/10/21/chartex" xmlns:cx1="http://schemas.microsoft.com/office/drawing/2015/9/8/chartex" xmlns:cx="http://schemas.microsoft.com/office/drawing/2014/chartex">
+              <mc:Fallback xmlns:cx="http://schemas.microsoft.com/office/drawing/2014/chartex" xmlns:cx1="http://schemas.microsoft.com/office/drawing/2015/9/8/chartex" xmlns:cx2="http://schemas.microsoft.com/office/drawing/2015/10/21/chartex" xmlns:cx3="http://schemas.microsoft.com/office/drawing/2016/5/9/chartex" xmlns:cx4="http://schemas.microsoft.com/office/drawing/2016/5/10/chartex" xmlns:cx5="http://schemas.microsoft.com/office/drawing/2016/5/11/chartex" xmlns:w16se="http://schemas.microsoft.com/office/word/2015/wordml/symex">
                 <w:pict>
                   <v:shapetype id="_x0000_t202" coordsize="21600,21600" o:spt="202" path="m,l,21600r21600,l21600,xe">
                     <v:stroke joinstyle="miter"/>
@@ -445,7 +445,7 @@
                   </wp:anchor>
                 </w:drawing>
               </mc:Choice>
-              <mc:Fallback xmlns:w16se="http://schemas.microsoft.com/office/word/2015/wordml/symex" xmlns:cx5="http://schemas.microsoft.com/office/drawing/2016/5/11/chartex" xmlns:cx4="http://schemas.microsoft.com/office/drawing/2016/5/10/chartex" xmlns:cx3="http://schemas.microsoft.com/office/drawing/2016/5/9/chartex" xmlns:cx2="http://schemas.microsoft.com/office/drawing/2015/10/21/chartex" xmlns:cx1="http://schemas.microsoft.com/office/drawing/2015/9/8/chartex" xmlns:cx="http://schemas.microsoft.com/office/drawing/2014/chartex">
+              <mc:Fallback xmlns:cx="http://schemas.microsoft.com/office/drawing/2014/chartex" xmlns:cx1="http://schemas.microsoft.com/office/drawing/2015/9/8/chartex" xmlns:cx2="http://schemas.microsoft.com/office/drawing/2015/10/21/chartex" xmlns:cx3="http://schemas.microsoft.com/office/drawing/2016/5/9/chartex" xmlns:cx4="http://schemas.microsoft.com/office/drawing/2016/5/10/chartex" xmlns:cx5="http://schemas.microsoft.com/office/drawing/2016/5/11/chartex" xmlns:w16se="http://schemas.microsoft.com/office/word/2015/wordml/symex">
                 <w:pict>
                   <v:shape id="Text Box 69" o:spid="_x0000_s1027" type="#_x0000_t202" style="position:absolute;left:0;text-align:left;margin-left:416.8pt;margin-top:520.85pt;width:468pt;height:126.95pt;z-index:251659264;visibility:visible;mso-wrap-style:square;mso-width-percent:765;mso-height-percent:0;mso-wrap-distance-left:9pt;mso-wrap-distance-top:0;mso-wrap-distance-right:9pt;mso-wrap-distance-bottom:0;mso-position-horizontal:right;mso-position-horizontal-relative:margin;mso-position-vertical:absolute;mso-position-vertical-relative:margin;mso-width-percent:765;mso-height-percent:0;mso-width-relative:page;mso-height-relative:margin;v-text-anchor:bottom" o:gfxdata="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" filled="f" stroked="f" strokeweight=".5pt">
                     <v:textbox inset="0,0,0,0">
@@ -711,35 +711,32 @@
           <w:rFonts w:ascii="Times New Roman" w:hAnsi="Times New Roman" w:cs="Times New Roman"/>
         </w:rPr>
       </w:pPr>
-      <w:r>
-        <w:rPr>
-          <w:rFonts w:ascii="Times New Roman" w:hAnsi="Times New Roman" w:cs="Times New Roman"/>
-        </w:rPr>
-        <w:t>Dataset Citation:</w:t>
-      </w:r>
-    </w:p>
-    <w:p>
-      <w:pPr>
-        <w:spacing w:after="0" w:line="360" w:lineRule="auto"/>
-        <w:rPr>
-          <w:rFonts w:ascii="Times New Roman" w:hAnsi="Times New Roman" w:cs="Times New Roman"/>
-        </w:rPr>
-      </w:pPr>
-      <w:r>
-        <w:rPr>
-          <w:rFonts w:ascii="Times New Roman" w:hAnsi="Times New Roman" w:cs="Times New Roman"/>
-        </w:rPr>
-        <w:t xml:space="preserve">United States Department of Agriculture, Agricultural Marketing Service. (2016). PDP Databases, 1992-2014. [ZIP archives with data files]. Retrieved September 9, 2016, from: </w:t>
-      </w:r>
-      <w:hyperlink r:id="rId8" w:history="1">
-        <w:r>
-          <w:rPr>
-            <w:rStyle w:val="Hyperlink"/>
-            <w:rFonts w:ascii="Times New Roman" w:hAnsi="Times New Roman" w:cs="Times New Roman"/>
-          </w:rPr>
-          <w:t>https://www.ams.usda.gov/datasets/pdp/pdpdata</w:t>
-        </w:r>
-      </w:hyperlink>
+    </w:p>
+    <w:p>
+      <w:pPr>
+        <w:spacing w:after="0" w:line="360" w:lineRule="auto"/>
+        <w:rPr>
+          <w:rFonts w:ascii="Times New Roman" w:hAnsi="Times New Roman" w:cs="Times New Roman"/>
+        </w:rPr>
+      </w:pPr>
+      <w:r>
+        <w:rPr>
+          <w:rFonts w:ascii="Times New Roman" w:hAnsi="Times New Roman" w:cs="Times New Roman"/>
+        </w:rPr>
+        <w:t xml:space="preserve">Please refer to the References section at the end of this document for detailed </w:t>
+      </w:r>
+      <w:r>
+        <w:rPr>
+          <w:rFonts w:ascii="Times New Roman" w:hAnsi="Times New Roman" w:cs="Times New Roman"/>
+        </w:rPr>
+        <w:t>source citation</w:t>
+      </w:r>
+      <w:r>
+        <w:rPr>
+          <w:rFonts w:ascii="Times New Roman" w:hAnsi="Times New Roman" w:cs="Times New Roman"/>
+        </w:rPr>
+        <w:t xml:space="preserve"> information.</w:t>
+      </w:r>
     </w:p>
     <w:p>
       <w:pPr>
@@ -797,48 +794,12 @@
         </w:rPr>
         <w:t>ibuted if credit is given.</w:t>
       </w:r>
-    </w:p>
-    <w:p>
-      <w:pPr>
-        <w:spacing w:after="0" w:line="360" w:lineRule="auto"/>
-        <w:rPr>
-          <w:rFonts w:ascii="Times New Roman" w:hAnsi="Times New Roman" w:cs="Times New Roman"/>
-        </w:rPr>
-      </w:pPr>
-      <w:r>
-        <w:rPr>
-          <w:rFonts w:ascii="Times New Roman" w:hAnsi="Times New Roman" w:cs="Times New Roman"/>
-        </w:rPr>
-        <w:t xml:space="preserve">United States Department of Agriculture, </w:t>
-      </w:r>
-      <w:r>
-        <w:rPr>
-          <w:rFonts w:ascii="Times New Roman" w:hAnsi="Times New Roman" w:cs="Times New Roman"/>
-        </w:rPr>
-        <w:t>Agricultural Marketing Service. (2016).</w:t>
-      </w:r>
-      <w:r>
-        <w:rPr>
-          <w:rFonts w:ascii="Times New Roman" w:hAnsi="Times New Roman" w:cs="Times New Roman"/>
-        </w:rPr>
-        <w:t xml:space="preserve"> Privacy Statement. Retrieved November 2, 2016, from: </w:t>
-      </w:r>
-      <w:hyperlink r:id="rId9" w:history="1">
-        <w:r>
-          <w:rPr>
-            <w:rStyle w:val="Hyperlink"/>
-            <w:rFonts w:ascii="Times New Roman" w:hAnsi="Times New Roman" w:cs="Times New Roman"/>
-          </w:rPr>
-          <w:t>https://www.</w:t>
-        </w:r>
-        <w:r>
-          <w:rPr>
-            <w:rStyle w:val="Hyperlink"/>
-            <w:rFonts w:ascii="Times New Roman" w:hAnsi="Times New Roman" w:cs="Times New Roman"/>
-          </w:rPr>
-          <w:t>ams.usda.gov/about-ams/privacy</w:t>
-        </w:r>
-      </w:hyperlink>
+      <w:r>
+        <w:rPr>
+          <w:rFonts w:ascii="Times New Roman" w:hAnsi="Times New Roman" w:cs="Times New Roman"/>
+        </w:rPr>
+        <w:t xml:space="preserve"> Please refer to the References section at the end of this document for detailed license page information.</w:t>
+      </w:r>
     </w:p>
     <w:p>
       <w:pPr>
@@ -977,7 +938,6 @@
         <w:rPr>
           <w:rFonts w:ascii="Times New Roman" w:hAnsi="Times New Roman" w:cs="Times New Roman"/>
         </w:rPr>
-        <w:lastRenderedPageBreak/>
         <w:t>2.</w:t>
       </w:r>
       <w:r>
@@ -1038,19 +998,31 @@
         <w:rPr>
           <w:rFonts w:ascii="Times New Roman" w:hAnsi="Times New Roman" w:cs="Times New Roman"/>
         </w:rPr>
-        <w:t>dized codes in the dataset (for</w:t>
-      </w:r>
-      <w:r>
-        <w:rPr>
-          <w:rFonts w:ascii="Times New Roman" w:hAnsi="Times New Roman" w:cs="Times New Roman"/>
-        </w:rPr>
-        <w:t xml:space="preserve"> example-</w:t>
-      </w:r>
-      <w:r>
-        <w:rPr>
-          <w:rFonts w:ascii="Times New Roman" w:hAnsi="Times New Roman" w:cs="Times New Roman"/>
-        </w:rPr>
-        <w:t xml:space="preserve"> there are reference tables describing the codes for commodity names, commodity type, country name, origin of sample, pesticide name, etc.)</w:t>
+        <w:t>dized codes in the dataset. F</w:t>
+      </w:r>
+      <w:r>
+        <w:rPr>
+          <w:rFonts w:ascii="Times New Roman" w:hAnsi="Times New Roman" w:cs="Times New Roman"/>
+        </w:rPr>
+        <w:t>or</w:t>
+      </w:r>
+      <w:r>
+        <w:rPr>
+          <w:rFonts w:ascii="Times New Roman" w:hAnsi="Times New Roman" w:cs="Times New Roman"/>
+        </w:rPr>
+        <w:t xml:space="preserve"> example,</w:t>
+      </w:r>
+      <w:r>
+        <w:rPr>
+          <w:rFonts w:ascii="Times New Roman" w:hAnsi="Times New Roman" w:cs="Times New Roman"/>
+        </w:rPr>
+        <w:t xml:space="preserve"> there are reference tables describing the codes for commodity names, commodity type, country name, origin </w:t>
+      </w:r>
+      <w:r>
+        <w:rPr>
+          <w:rFonts w:ascii="Times New Roman" w:hAnsi="Times New Roman" w:cs="Times New Roman"/>
+        </w:rPr>
+        <w:t>of sample, pesticide name, etc.</w:t>
       </w:r>
     </w:p>
     <w:p>
@@ -1076,6 +1048,7 @@
           <w:b/>
           <w:sz w:val="24"/>
         </w:rPr>
+        <w:lastRenderedPageBreak/>
         <w:t>Ratio</w:t>
       </w:r>
       <w:r>
@@ -1186,7 +1159,25 @@
         <w:rPr>
           <w:rFonts w:ascii="Times New Roman" w:hAnsi="Times New Roman" w:cs="Times New Roman"/>
         </w:rPr>
-        <w:t xml:space="preserve"> to plot a trend over a</w:t>
+        <w:t xml:space="preserve"> to plot</w:t>
+      </w:r>
+      <w:r>
+        <w:rPr>
+          <w:rFonts w:ascii="Times New Roman" w:hAnsi="Times New Roman" w:cs="Times New Roman"/>
+        </w:rPr>
+        <w:t xml:space="preserve"> </w:t>
+      </w:r>
+      <w:r>
+        <w:rPr>
+          <w:rFonts w:ascii="Times New Roman" w:hAnsi="Times New Roman" w:cs="Times New Roman"/>
+        </w:rPr>
+        <w:t>change</w:t>
+      </w:r>
+      <w:r>
+        <w:rPr>
+          <w:rFonts w:ascii="Times New Roman" w:hAnsi="Times New Roman" w:cs="Times New Roman"/>
+        </w:rPr>
+        <w:t xml:space="preserve"> over a</w:t>
       </w:r>
       <w:r>
         <w:rPr>
@@ -1272,6 +1263,15 @@
         </w:rPr>
         <w:t xml:space="preserve"> </w:t>
       </w:r>
+    </w:p>
+    <w:p>
+      <w:pPr>
+        <w:spacing w:after="0" w:line="360" w:lineRule="auto"/>
+        <w:jc w:val="both"/>
+        <w:rPr>
+          <w:rFonts w:ascii="Times New Roman" w:hAnsi="Times New Roman" w:cs="Times New Roman"/>
+        </w:rPr>
+      </w:pPr>
     </w:p>
     <w:p>
       <w:pPr>
@@ -1353,7 +1353,7 @@
         <w:rPr>
           <w:rFonts w:ascii="Times New Roman" w:hAnsi="Times New Roman" w:cs="Times New Roman"/>
         </w:rPr>
-        <w:t xml:space="preserve">: - </w:t>
+        <w:t>:</w:t>
       </w:r>
     </w:p>
     <w:p>
@@ -1404,16 +1404,8 @@
         <w:rPr>
           <w:rFonts w:ascii="Times New Roman" w:hAnsi="Times New Roman" w:cs="Times New Roman"/>
         </w:rPr>
-        <w:t>.</w:t>
-      </w:r>
-      <w:proofErr w:type="spellStart"/>
-      <w:r>
-        <w:rPr>
-          <w:rFonts w:ascii="Times New Roman" w:hAnsi="Times New Roman" w:cs="Times New Roman"/>
-        </w:rPr>
-        <w:t>xls</w:t>
-      </w:r>
-      <w:proofErr w:type="spellEnd"/>
+        <w:t>.xls</w:t>
+      </w:r>
       <w:r>
         <w:rPr>
           <w:rFonts w:ascii="Times New Roman" w:hAnsi="Times New Roman" w:cs="Times New Roman"/>
@@ -1478,21 +1470,7 @@
         <w:rPr>
           <w:rFonts w:ascii="Times New Roman" w:hAnsi="Times New Roman" w:cs="Times New Roman"/>
         </w:rPr>
-        <w:t xml:space="preserve"> to import </w:t>
-      </w:r>
-      <w:proofErr w:type="gramStart"/>
-      <w:r>
-        <w:rPr>
-          <w:rFonts w:ascii="Times New Roman" w:hAnsi="Times New Roman" w:cs="Times New Roman"/>
-        </w:rPr>
-        <w:t>a</w:t>
-      </w:r>
-      <w:proofErr w:type="gramEnd"/>
-      <w:r>
-        <w:rPr>
-          <w:rFonts w:ascii="Times New Roman" w:hAnsi="Times New Roman" w:cs="Times New Roman"/>
-        </w:rPr>
-        <w:t xml:space="preserve"> </w:t>
+        <w:t xml:space="preserve"> to import a </w:t>
       </w:r>
       <w:r>
         <w:rPr>
@@ -1504,16 +1482,8 @@
         <w:rPr>
           <w:rFonts w:ascii="Times New Roman" w:hAnsi="Times New Roman" w:cs="Times New Roman"/>
         </w:rPr>
-        <w:t>.</w:t>
-      </w:r>
-      <w:proofErr w:type="spellStart"/>
-      <w:r>
-        <w:rPr>
-          <w:rFonts w:ascii="Times New Roman" w:hAnsi="Times New Roman" w:cs="Times New Roman"/>
-        </w:rPr>
-        <w:t>xls</w:t>
-      </w:r>
-      <w:proofErr w:type="spellEnd"/>
+        <w:t>.xls</w:t>
+      </w:r>
       <w:r>
         <w:rPr>
           <w:rFonts w:ascii="Times New Roman" w:hAnsi="Times New Roman" w:cs="Times New Roman"/>
@@ -1539,7 +1509,7 @@
         <w:rPr>
           <w:rFonts w:ascii="Times New Roman" w:hAnsi="Times New Roman" w:cs="Times New Roman"/>
         </w:rPr>
-        <w:t>Data Snapshot: -</w:t>
+        <w:t>Data Snapshot:</w:t>
       </w:r>
     </w:p>
     <w:p>
@@ -1571,7 +1541,7 @@
                     <pic:cNvPicPr/>
                   </pic:nvPicPr>
                   <pic:blipFill>
-                    <a:blip r:embed="rId10">
+                    <a:blip r:embed="rId8">
                       <a:extLst>
                         <a:ext uri="{28A0092B-C50C-407E-A947-70E740481C1C}">
                           <a14:useLocalDpi xmlns:a14="http://schemas.microsoft.com/office/drawing/2010/main" val="0"/>
@@ -1634,7 +1604,7 @@
         <w:rPr>
           <w:rFonts w:ascii="Times New Roman" w:hAnsi="Times New Roman" w:cs="Times New Roman"/>
         </w:rPr>
-        <w:t>Console: -</w:t>
+        <w:t>Console:</w:t>
       </w:r>
     </w:p>
     <w:p>
@@ -1650,6 +1620,7 @@
           <w:rFonts w:ascii="Times New Roman" w:hAnsi="Times New Roman" w:cs="Times New Roman"/>
           <w:noProof/>
         </w:rPr>
+        <w:lastRenderedPageBreak/>
         <w:drawing>
           <wp:inline distT="0" distB="0" distL="0" distR="0">
             <wp:extent cx="5943600" cy="1398270"/>
@@ -1666,7 +1637,7 @@
                     <pic:cNvPicPr/>
                   </pic:nvPicPr>
                   <pic:blipFill>
-                    <a:blip r:embed="rId11">
+                    <a:blip r:embed="rId9">
                       <a:extLst>
                         <a:ext uri="{28A0092B-C50C-407E-A947-70E740481C1C}">
                           <a14:useLocalDpi xmlns:a14="http://schemas.microsoft.com/office/drawing/2010/main" val="0"/>
@@ -1704,24 +1675,6 @@
     </w:p>
     <w:p>
       <w:pPr>
-        <w:spacing w:after="0" w:line="360" w:lineRule="auto"/>
-        <w:jc w:val="both"/>
-        <w:rPr>
-          <w:rFonts w:ascii="Times New Roman" w:hAnsi="Times New Roman" w:cs="Times New Roman"/>
-        </w:rPr>
-      </w:pPr>
-    </w:p>
-    <w:p>
-      <w:pPr>
-        <w:spacing w:after="0" w:line="360" w:lineRule="auto"/>
-        <w:jc w:val="both"/>
-        <w:rPr>
-          <w:rFonts w:ascii="Times New Roman" w:hAnsi="Times New Roman" w:cs="Times New Roman"/>
-        </w:rPr>
-      </w:pPr>
-    </w:p>
-    <w:p>
-      <w:pPr>
         <w:pStyle w:val="ListParagraph"/>
         <w:numPr>
           <w:ilvl w:val="0"/>
@@ -2253,17 +2206,6 @@
     <w:p>
       <w:pPr>
         <w:pStyle w:val="ListParagraph"/>
-        <w:spacing w:after="0" w:line="360" w:lineRule="auto"/>
-        <w:ind w:left="1440"/>
-        <w:jc w:val="both"/>
-        <w:rPr>
-          <w:rFonts w:ascii="Times New Roman" w:hAnsi="Times New Roman" w:cs="Times New Roman"/>
-        </w:rPr>
-      </w:pPr>
-    </w:p>
-    <w:p>
-      <w:pPr>
-        <w:pStyle w:val="ListParagraph"/>
         <w:numPr>
           <w:ilvl w:val="0"/>
           <w:numId w:val="2"/>
@@ -2312,7 +2254,14 @@
         <w:rPr>
           <w:rFonts w:ascii="Times New Roman" w:hAnsi="Times New Roman" w:cs="Times New Roman"/>
         </w:rPr>
-        <w:t xml:space="preserve"> which represent the code for secondary confirmation method, code for annotated information about positive residue and code for quantitative method</w:t>
+        <w:t xml:space="preserve"> which represent the code for secondary confirmation method, code for annotated information about positive residue and code </w:t>
+      </w:r>
+      <w:r>
+        <w:rPr>
+          <w:rFonts w:ascii="Times New Roman" w:hAnsi="Times New Roman" w:cs="Times New Roman"/>
+        </w:rPr>
+        <w:lastRenderedPageBreak/>
+        <w:t>for quantitative method</w:t>
       </w:r>
       <w:r>
         <w:rPr>
@@ -2514,7 +2463,19 @@
         <w:rPr>
           <w:rFonts w:ascii="Times New Roman" w:hAnsi="Times New Roman" w:cs="Times New Roman"/>
         </w:rPr>
-        <w:t xml:space="preserve">. The same value can be used to fill the empty attributes of the </w:t>
+        <w:t>. The same value</w:t>
+      </w:r>
+      <w:r>
+        <w:rPr>
+          <w:rFonts w:ascii="Times New Roman" w:hAnsi="Times New Roman" w:cs="Times New Roman"/>
+        </w:rPr>
+        <w:t xml:space="preserve"> “unknown”</w:t>
+      </w:r>
+      <w:r>
+        <w:rPr>
+          <w:rFonts w:ascii="Times New Roman" w:hAnsi="Times New Roman" w:cs="Times New Roman"/>
+        </w:rPr>
+        <w:t xml:space="preserve"> can be used to fill the empty attributes of the </w:t>
       </w:r>
       <w:r>
         <w:rPr>
@@ -2632,7 +2593,7 @@
           <w:b/>
           <w:sz w:val="24"/>
         </w:rPr>
-        <w:t>data: -</w:t>
+        <w:t>data:</w:t>
       </w:r>
     </w:p>
     <w:p>
@@ -2941,21 +2902,7 @@
         <w:rPr>
           <w:rFonts w:ascii="Times New Roman" w:hAnsi="Times New Roman" w:cs="Times New Roman"/>
         </w:rPr>
-        <w:t xml:space="preserve"> by referring to the “PDP </w:t>
-      </w:r>
-      <w:proofErr w:type="spellStart"/>
-      <w:r>
-        <w:rPr>
-          <w:rFonts w:ascii="Times New Roman" w:hAnsi="Times New Roman" w:cs="Times New Roman"/>
-        </w:rPr>
-        <w:t>DataDictionary</w:t>
-      </w:r>
-      <w:proofErr w:type="spellEnd"/>
-      <w:r>
-        <w:rPr>
-          <w:rFonts w:ascii="Times New Roman" w:hAnsi="Times New Roman" w:cs="Times New Roman"/>
-        </w:rPr>
-        <w:t>” file that accompanied the dataset</w:t>
+        <w:t xml:space="preserve"> by referring to the “PDP DataDictionary” file that accompanied the dataset</w:t>
       </w:r>
       <w:r>
         <w:rPr>
@@ -3014,7 +2961,6 @@
         <w:rPr>
           <w:rFonts w:ascii="Times New Roman" w:hAnsi="Times New Roman" w:cs="Times New Roman"/>
         </w:rPr>
-        <w:lastRenderedPageBreak/>
         <w:t xml:space="preserve">Filter the data for apples by selecting value for attribute </w:t>
       </w:r>
       <w:r>
@@ -3094,109 +3040,21 @@
         </w:rPr>
         <w:t>.</w:t>
       </w:r>
-      <w:bookmarkStart w:id="0" w:name="_GoBack"/>
-      <w:bookmarkEnd w:id="0"/>
-    </w:p>
-    <w:p>
-      <w:pPr>
-        <w:spacing w:after="0" w:line="360" w:lineRule="auto"/>
-        <w:jc w:val="both"/>
-        <w:rPr>
-          <w:rFonts w:ascii="Times New Roman" w:hAnsi="Times New Roman" w:cs="Times New Roman"/>
-        </w:rPr>
-      </w:pPr>
-      <w:r>
-        <w:rPr>
-          <w:rFonts w:ascii="Times New Roman" w:hAnsi="Times New Roman" w:cs="Times New Roman"/>
-        </w:rPr>
+    </w:p>
+    <w:p>
+      <w:pPr>
+        <w:spacing w:after="0" w:line="360" w:lineRule="auto"/>
+        <w:jc w:val="both"/>
+        <w:rPr>
+          <w:rFonts w:ascii="Times New Roman" w:hAnsi="Times New Roman" w:cs="Times New Roman"/>
+        </w:rPr>
+      </w:pPr>
+      <w:r>
+        <w:rPr>
+          <w:rFonts w:ascii="Times New Roman" w:hAnsi="Times New Roman" w:cs="Times New Roman"/>
+        </w:rPr>
+        <w:lastRenderedPageBreak/>
         <w:t xml:space="preserve">The above steps are followed for creating CSV files for Samples and Results data for both 2004 and 2014. </w:t>
-      </w:r>
-    </w:p>
-    <w:p>
-      <w:pPr>
-        <w:spacing w:after="0" w:line="360" w:lineRule="auto"/>
-        <w:jc w:val="both"/>
-        <w:rPr>
-          <w:rFonts w:ascii="Times New Roman" w:hAnsi="Times New Roman" w:cs="Times New Roman"/>
-        </w:rPr>
-      </w:pPr>
-      <w:r>
-        <w:rPr>
-          <w:rFonts w:ascii="Times New Roman" w:hAnsi="Times New Roman" w:cs="Times New Roman"/>
-        </w:rPr>
-        <w:t>After data cleaning, the number of records which we obtained</w:t>
-      </w:r>
-      <w:r>
-        <w:rPr>
-          <w:rFonts w:ascii="Times New Roman" w:hAnsi="Times New Roman" w:cs="Times New Roman"/>
-        </w:rPr>
-        <w:t xml:space="preserve"> to carry out analysis</w:t>
-      </w:r>
-      <w:r>
-        <w:rPr>
-          <w:rFonts w:ascii="Times New Roman" w:hAnsi="Times New Roman" w:cs="Times New Roman"/>
-        </w:rPr>
-        <w:t xml:space="preserve"> for the pesticide data of 2004 and 2014 are as follows:</w:t>
-      </w:r>
-    </w:p>
-    <w:p>
-      <w:pPr>
-        <w:spacing w:after="0" w:line="360" w:lineRule="auto"/>
-        <w:jc w:val="both"/>
-        <w:rPr>
-          <w:rFonts w:ascii="Times New Roman" w:hAnsi="Times New Roman" w:cs="Times New Roman"/>
-        </w:rPr>
-      </w:pPr>
-      <w:r>
-        <w:rPr>
-          <w:rFonts w:ascii="Times New Roman" w:hAnsi="Times New Roman" w:cs="Times New Roman"/>
-        </w:rPr>
-        <w:t>Samples 2004: 744 rows 14 columns</w:t>
-      </w:r>
-    </w:p>
-    <w:p>
-      <w:pPr>
-        <w:spacing w:after="0" w:line="360" w:lineRule="auto"/>
-        <w:jc w:val="both"/>
-        <w:rPr>
-          <w:rFonts w:ascii="Times New Roman" w:hAnsi="Times New Roman" w:cs="Times New Roman"/>
-        </w:rPr>
-      </w:pPr>
-      <w:r>
-        <w:rPr>
-          <w:rFonts w:ascii="Times New Roman" w:hAnsi="Times New Roman" w:cs="Times New Roman"/>
-        </w:rPr>
-        <w:t>Results 2004: 96591rows 13 columns</w:t>
-      </w:r>
-    </w:p>
-    <w:p>
-      <w:pPr>
-        <w:spacing w:after="0" w:line="360" w:lineRule="auto"/>
-        <w:jc w:val="both"/>
-        <w:rPr>
-          <w:rFonts w:ascii="Times New Roman" w:hAnsi="Times New Roman" w:cs="Times New Roman"/>
-        </w:rPr>
-      </w:pPr>
-      <w:r>
-        <w:rPr>
-          <w:rFonts w:ascii="Times New Roman" w:hAnsi="Times New Roman" w:cs="Times New Roman"/>
-        </w:rPr>
-        <w:t>Samples 2014: 177 rows 14 columns</w:t>
-      </w:r>
-    </w:p>
-    <w:p>
-      <w:pPr>
-        <w:spacing w:after="0" w:line="360" w:lineRule="auto"/>
-        <w:jc w:val="both"/>
-        <w:rPr>
-          <w:rFonts w:ascii="Times New Roman" w:hAnsi="Times New Roman" w:cs="Times New Roman"/>
-        </w:rPr>
-      </w:pPr>
-      <w:r>
-        <w:rPr>
-          <w:rFonts w:ascii="Times New Roman" w:hAnsi="Times New Roman" w:cs="Times New Roman"/>
-        </w:rPr>
-        <w:t>Results 2014: 38792 rows 13 columns</w:t>
       </w:r>
     </w:p>
     <w:p>
@@ -3237,7 +3095,25 @@
         <w:rPr>
           <w:rFonts w:ascii="Times New Roman" w:hAnsi="Times New Roman" w:cs="Times New Roman"/>
         </w:rPr>
-        <w:t xml:space="preserve"> R Script</w:t>
+        <w:t xml:space="preserve"> </w:t>
+      </w:r>
+      <w:r>
+        <w:rPr>
+          <w:rFonts w:ascii="Times New Roman" w:hAnsi="Times New Roman" w:cs="Times New Roman"/>
+        </w:rPr>
+        <w:t xml:space="preserve">the </w:t>
+      </w:r>
+      <w:r>
+        <w:rPr>
+          <w:rFonts w:ascii="Times New Roman" w:hAnsi="Times New Roman" w:cs="Times New Roman"/>
+        </w:rPr>
+        <w:t>R Script</w:t>
+      </w:r>
+      <w:r>
+        <w:rPr>
+          <w:rFonts w:ascii="Times New Roman" w:hAnsi="Times New Roman" w:cs="Times New Roman"/>
+        </w:rPr>
+        <w:t>, included as a separate file,</w:t>
       </w:r>
       <w:r>
         <w:rPr>
@@ -3263,6 +3139,184 @@
           <w:rFonts w:ascii="Times New Roman" w:hAnsi="Times New Roman" w:cs="Times New Roman"/>
         </w:rPr>
       </w:pPr>
+      <w:r>
+        <w:rPr>
+          <w:rFonts w:ascii="Times New Roman" w:hAnsi="Times New Roman" w:cs="Times New Roman"/>
+        </w:rPr>
+        <w:t>After data cleaning, the number of records which we obtained to carry out analysis for the pesticide data of 2004 and 2014 are as follows:</w:t>
+      </w:r>
+    </w:p>
+    <w:p>
+      <w:pPr>
+        <w:spacing w:after="0" w:line="360" w:lineRule="auto"/>
+        <w:ind w:left="720"/>
+        <w:jc w:val="both"/>
+        <w:rPr>
+          <w:rFonts w:ascii="Times New Roman" w:hAnsi="Times New Roman" w:cs="Times New Roman"/>
+        </w:rPr>
+      </w:pPr>
+      <w:r>
+        <w:rPr>
+          <w:rFonts w:ascii="Times New Roman" w:hAnsi="Times New Roman" w:cs="Times New Roman"/>
+        </w:rPr>
+        <w:t>Samples 2004: 744 rows 14 columns</w:t>
+      </w:r>
+    </w:p>
+    <w:p>
+      <w:pPr>
+        <w:spacing w:after="0" w:line="360" w:lineRule="auto"/>
+        <w:ind w:left="720"/>
+        <w:jc w:val="both"/>
+        <w:rPr>
+          <w:rFonts w:ascii="Times New Roman" w:hAnsi="Times New Roman" w:cs="Times New Roman"/>
+        </w:rPr>
+      </w:pPr>
+      <w:r>
+        <w:rPr>
+          <w:rFonts w:ascii="Times New Roman" w:hAnsi="Times New Roman" w:cs="Times New Roman"/>
+        </w:rPr>
+        <w:t>Results 2004: 96591rows 13 columns</w:t>
+      </w:r>
+    </w:p>
+    <w:p>
+      <w:pPr>
+        <w:spacing w:after="0" w:line="360" w:lineRule="auto"/>
+        <w:ind w:left="720"/>
+        <w:jc w:val="both"/>
+        <w:rPr>
+          <w:rFonts w:ascii="Times New Roman" w:hAnsi="Times New Roman" w:cs="Times New Roman"/>
+        </w:rPr>
+      </w:pPr>
+      <w:r>
+        <w:rPr>
+          <w:rFonts w:ascii="Times New Roman" w:hAnsi="Times New Roman" w:cs="Times New Roman"/>
+        </w:rPr>
+        <w:t>Samples 2014: 177 rows 14 columns</w:t>
+      </w:r>
+    </w:p>
+    <w:p>
+      <w:pPr>
+        <w:spacing w:after="0" w:line="360" w:lineRule="auto"/>
+        <w:ind w:left="720"/>
+        <w:jc w:val="both"/>
+        <w:rPr>
+          <w:rFonts w:ascii="Times New Roman" w:hAnsi="Times New Roman" w:cs="Times New Roman"/>
+        </w:rPr>
+      </w:pPr>
+      <w:r>
+        <w:rPr>
+          <w:rFonts w:ascii="Times New Roman" w:hAnsi="Times New Roman" w:cs="Times New Roman"/>
+        </w:rPr>
+        <w:t>Results 2014: 38792 rows 13 columns</w:t>
+      </w:r>
+    </w:p>
+    <w:p>
+      <w:pPr>
+        <w:spacing w:after="0" w:line="360" w:lineRule="auto"/>
+        <w:jc w:val="both"/>
+        <w:rPr>
+          <w:rFonts w:ascii="Times New Roman" w:hAnsi="Times New Roman" w:cs="Times New Roman"/>
+        </w:rPr>
+      </w:pPr>
+    </w:p>
+    <w:p>
+      <w:pPr>
+        <w:spacing w:after="0" w:line="360" w:lineRule="auto"/>
+        <w:jc w:val="both"/>
+        <w:rPr>
+          <w:rFonts w:ascii="Times New Roman" w:hAnsi="Times New Roman" w:cs="Times New Roman"/>
+          <w:b/>
+          <w:sz w:val="24"/>
+          <w:szCs w:val="24"/>
+        </w:rPr>
+      </w:pPr>
+      <w:r>
+        <w:rPr>
+          <w:rFonts w:ascii="Times New Roman" w:hAnsi="Times New Roman" w:cs="Times New Roman"/>
+          <w:b/>
+          <w:sz w:val="24"/>
+          <w:szCs w:val="24"/>
+        </w:rPr>
+        <w:t>References</w:t>
+      </w:r>
+      <w:r>
+        <w:rPr>
+          <w:rFonts w:ascii="Times New Roman" w:hAnsi="Times New Roman" w:cs="Times New Roman"/>
+          <w:b/>
+          <w:sz w:val="24"/>
+          <w:szCs w:val="24"/>
+        </w:rPr>
+        <w:t>:</w:t>
+      </w:r>
+    </w:p>
+    <w:p>
+      <w:pPr>
+        <w:spacing w:after="0" w:line="360" w:lineRule="auto"/>
+        <w:ind w:left="720" w:hanging="720"/>
+        <w:rPr>
+          <w:rFonts w:ascii="Times New Roman" w:hAnsi="Times New Roman" w:cs="Times New Roman"/>
+        </w:rPr>
+      </w:pPr>
+      <w:r>
+        <w:rPr>
+          <w:rFonts w:ascii="Times New Roman" w:hAnsi="Times New Roman" w:cs="Times New Roman"/>
+        </w:rPr>
+        <w:t xml:space="preserve">United States Department of Agriculture, Agricultural Marketing Service. (2016). PDP Databases, 1992-2014. [ZIP archives with data files]. Retrieved September 9, 2016, from: </w:t>
+      </w:r>
+      <w:hyperlink r:id="rId10" w:history="1">
+        <w:r>
+          <w:rPr>
+            <w:rStyle w:val="Hyperlink"/>
+            <w:rFonts w:ascii="Times New Roman" w:hAnsi="Times New Roman" w:cs="Times New Roman"/>
+          </w:rPr>
+          <w:t>https://www.ams.usda.gov/datasets/pdp/pdpdata</w:t>
+        </w:r>
+      </w:hyperlink>
+    </w:p>
+    <w:p>
+      <w:pPr>
+        <w:spacing w:after="0" w:line="360" w:lineRule="auto"/>
+        <w:ind w:left="720" w:hanging="720"/>
+        <w:rPr>
+          <w:rFonts w:ascii="Times New Roman" w:hAnsi="Times New Roman" w:cs="Times New Roman"/>
+        </w:rPr>
+      </w:pPr>
+      <w:r>
+        <w:rPr>
+          <w:rFonts w:ascii="Times New Roman" w:hAnsi="Times New Roman" w:cs="Times New Roman"/>
+        </w:rPr>
+        <w:t xml:space="preserve">United States Department of Agriculture, </w:t>
+      </w:r>
+      <w:r>
+        <w:rPr>
+          <w:rFonts w:ascii="Times New Roman" w:hAnsi="Times New Roman" w:cs="Times New Roman"/>
+        </w:rPr>
+        <w:t>Agricultural Marketing Service. (2016).</w:t>
+      </w:r>
+      <w:r>
+        <w:rPr>
+          <w:rFonts w:ascii="Times New Roman" w:hAnsi="Times New Roman" w:cs="Times New Roman"/>
+        </w:rPr>
+        <w:t xml:space="preserve"> Privacy Statement. Retrieved November 2, 2016, from: </w:t>
+      </w:r>
+      <w:hyperlink r:id="rId11" w:history="1">
+        <w:r>
+          <w:rPr>
+            <w:rStyle w:val="Hyperlink"/>
+            <w:rFonts w:ascii="Times New Roman" w:hAnsi="Times New Roman" w:cs="Times New Roman"/>
+          </w:rPr>
+          <w:t>https://www.ams.usda.gov/about-ams/privacy</w:t>
+        </w:r>
+      </w:hyperlink>
+    </w:p>
+    <w:p>
+      <w:pPr>
+        <w:spacing w:after="0" w:line="360" w:lineRule="auto"/>
+        <w:jc w:val="both"/>
+        <w:rPr>
+          <w:rFonts w:ascii="Times New Roman" w:hAnsi="Times New Roman" w:cs="Times New Roman"/>
+        </w:rPr>
+      </w:pPr>
     </w:p>
     <w:p>
       <w:pPr>
@@ -3291,14 +3345,16 @@
         <w:rPr>
           <w:rFonts w:ascii="Times New Roman" w:hAnsi="Times New Roman" w:cs="Times New Roman"/>
         </w:rPr>
-        <w:t>491</w:t>
-      </w:r>
-      <w:r>
-        <w:rPr>
-          <w:rFonts w:ascii="Times New Roman" w:hAnsi="Times New Roman" w:cs="Times New Roman"/>
-        </w:rPr>
-        <w:t xml:space="preserve"> </w:t>
-      </w:r>
+        <w:t>52</w:t>
+      </w:r>
+      <w:r>
+        <w:rPr>
+          <w:rFonts w:ascii="Times New Roman" w:hAnsi="Times New Roman" w:cs="Times New Roman"/>
+        </w:rPr>
+        <w:t>6</w:t>
+      </w:r>
+      <w:bookmarkStart w:id="0" w:name="_GoBack"/>
+      <w:bookmarkEnd w:id="0"/>
     </w:p>
     <w:sectPr>
       <w:headerReference w:type="default" r:id="rId12"/>
@@ -3433,7 +3489,7 @@
         <w:rFonts w:ascii="Times New Roman" w:hAnsi="Times New Roman" w:cs="Times New Roman"/>
         <w:noProof/>
       </w:rPr>
-      <w:t>5</w:t>
+      <w:t>4</w:t>
     </w:r>
     <w:r>
       <w:rPr>
@@ -5046,7 +5102,7 @@
 </file>
 
 <file path=customXml/itemProps1.xml><?xml version="1.0" encoding="utf-8"?>
-<ds:datastoreItem xmlns:ds="http://schemas.openxmlformats.org/officeDocument/2006/customXml" ds:itemID="{CCA277DD-B1DB-4FA9-9A84-4F2CE3939763}">
+<ds:datastoreItem xmlns:ds="http://schemas.openxmlformats.org/officeDocument/2006/customXml" ds:itemID="{3357BAD1-0A5D-4970-BF20-A63626BE9AC0}">
   <ds:schemaRefs>
     <ds:schemaRef ds:uri="http://schemas.openxmlformats.org/officeDocument/2006/bibliography"/>
   </ds:schemaRefs>

</xml_diff>